<commit_message>
Changed word doc to follow guidlines
</commit_message>
<xml_diff>
--- a/Assignment Results & Comments.docx
+++ b/Assignment Results & Comments.docx
@@ -39,8 +39,10 @@
           <w:szCs w:val="40"/>
           <w:u w:val="single"/>
         </w:rPr>
-        <w:t xml:space="preserve">Assignment #1 </w:t>
-      </w:r>
+        <w:t xml:space="preserve">CT331 - </w:t>
+      </w:r>
+      <w:bookmarkStart w:id="0" w:name="_GoBack"/>
+      <w:bookmarkEnd w:id="0"/>
       <w:r>
         <w:rPr>
           <w:b/>
@@ -48,7 +50,7 @@
           <w:szCs w:val="40"/>
           <w:u w:val="single"/>
         </w:rPr>
-        <w:t>–</w:t>
+        <w:t xml:space="preserve">Assignment #1 </w:t>
       </w:r>
       <w:r>
         <w:rPr>
@@ -57,30 +59,28 @@
           <w:szCs w:val="40"/>
           <w:u w:val="single"/>
         </w:rPr>
-        <w:t xml:space="preserve"> C</w:t>
-      </w:r>
-    </w:p>
-    <w:p>
-      <w:pPr>
-        <w:jc w:val="center"/>
+        <w:t>–</w:t>
+      </w:r>
+      <w:r>
         <w:rPr>
           <w:b/>
           <w:sz w:val="40"/>
           <w:szCs w:val="40"/>
           <w:u w:val="single"/>
         </w:rPr>
-      </w:pPr>
-      <w:proofErr w:type="spellStart"/>
-      <w:r>
+        <w:t xml:space="preserve"> C</w:t>
+      </w:r>
+    </w:p>
+    <w:p>
+      <w:pPr>
+        <w:jc w:val="center"/>
         <w:rPr>
           <w:b/>
           <w:sz w:val="40"/>
           <w:szCs w:val="40"/>
           <w:u w:val="single"/>
         </w:rPr>
-        <w:t>Github</w:t>
-      </w:r>
-      <w:proofErr w:type="spellEnd"/>
+      </w:pPr>
       <w:r>
         <w:rPr>
           <w:b/>
@@ -88,7 +88,7 @@
           <w:szCs w:val="40"/>
           <w:u w:val="single"/>
         </w:rPr>
-        <w:t xml:space="preserve"> Repo: </w:t>
+        <w:t xml:space="preserve">Github Repo: </w:t>
       </w:r>
       <w:hyperlink r:id="rId4" w:history="1">
         <w:r>
@@ -97,23 +97,7 @@
             <w:sz w:val="40"/>
             <w:szCs w:val="40"/>
           </w:rPr>
-          <w:t>https://github.com/CormacBuckl</w:t>
-        </w:r>
-        <w:r>
-          <w:rPr>
-            <w:rStyle w:val="Hyperlink"/>
-            <w:sz w:val="40"/>
-            <w:szCs w:val="40"/>
-          </w:rPr>
-          <w:t>e</w:t>
-        </w:r>
-        <w:r>
-          <w:rPr>
-            <w:rStyle w:val="Hyperlink"/>
-            <w:sz w:val="40"/>
-            <w:szCs w:val="40"/>
-          </w:rPr>
-          <w:t>y/ct331_assignment1</w:t>
+          <w:t>https://github.com/CormacBuckley/ct331_assignment1</w:t>
         </w:r>
       </w:hyperlink>
     </w:p>
@@ -260,16 +244,7 @@
           <w:sz w:val="32"/>
           <w:szCs w:val="32"/>
         </w:rPr>
-        <w:t>I was initially surprised at my results as each variable type was showing as only using 4 bytes. However, after some research I discovered that data types such a</w:t>
-      </w:r>
-      <w:bookmarkStart w:id="0" w:name="_GoBack"/>
-      <w:bookmarkEnd w:id="0"/>
-      <w:r>
-        <w:rPr>
-          <w:sz w:val="32"/>
-          <w:szCs w:val="32"/>
-        </w:rPr>
-        <w:t xml:space="preserve">s long, double etc. only need to be </w:t>
+        <w:t xml:space="preserve">I was initially surprised at my results as each variable type was showing as only using 4 bytes. However, after some research I discovered that data types such as long, double etc. only need to be </w:t>
       </w:r>
       <w:r>
         <w:rPr>
@@ -598,21 +573,7 @@
           <w:sz w:val="32"/>
           <w:szCs w:val="32"/>
         </w:rPr>
-        <w:t>This is my code and results</w:t>
-      </w:r>
-      <w:r>
-        <w:rPr>
-          <w:sz w:val="32"/>
-          <w:szCs w:val="32"/>
-        </w:rPr>
-        <w:t xml:space="preserve"> from Q2</w:t>
-      </w:r>
-      <w:r>
-        <w:rPr>
-          <w:sz w:val="32"/>
-          <w:szCs w:val="32"/>
-        </w:rPr>
-        <w:t xml:space="preserve">. </w:t>
+        <w:t xml:space="preserve">This is my code and results from Q2. </w:t>
       </w:r>
     </w:p>
     <w:p>

</xml_diff>